<commit_message>
Add correct retrieval_results and R@10 to report
</commit_message>
<xml_diff>
--- a/report/report.docx
+++ b/report/report.docx
@@ -3059,7 +3059,7 @@
               <w:rPr>
                 <w:lang w:val="en-GB"/>
               </w:rPr>
-              <w:t>P</w:t>
+              <w:t>R</w:t>
             </w:r>
             <w:r>
               <w:rPr>
@@ -3164,7 +3164,13 @@
               <w:rPr>
                 <w:lang w:val="en-GB"/>
               </w:rPr>
-              <w:t>0.4385</w:t>
+              <w:t>0.</w:t>
+            </w:r>
+            <w:r>
+              <w:rPr>
+                <w:lang w:val="en-GB"/>
+              </w:rPr>
+              <w:t>0894</w:t>
             </w:r>
           </w:p>
         </w:tc>
@@ -3269,7 +3275,13 @@
               <w:rPr>
                 <w:lang w:val="en-GB"/>
               </w:rPr>
-              <w:t>0.5404</w:t>
+              <w:t>0.</w:t>
+            </w:r>
+            <w:r>
+              <w:rPr>
+                <w:lang w:val="en-GB"/>
+              </w:rPr>
+              <w:t>1451</w:t>
             </w:r>
           </w:p>
         </w:tc>

</xml_diff>